<commit_message>
small correction in annotation conventions
</commit_message>
<xml_diff>
--- a/lexicon_and_grammar/cuc_encoding_paradigm.docx
+++ b/lexicon_and_grammar/cuc_encoding_paradigm.docx
@@ -1793,24 +1793,16 @@
           <w:t>+ny</w:t>
         </w:r>
       </w:ins>
-      <w:ins w:id="63" w:author="Martijn N" w:date="2026-02-16T10:11:00Z" w16du:dateUtc="2026-02-16T09:11:00Z">
-        <w:r>
-          <w:rPr>
-            <w:rFonts w:asciiTheme="majorBidi" w:hAnsiTheme="majorBidi" w:cstheme="majorBidi"/>
-          </w:rPr>
-          <w:t>=</w:t>
-        </w:r>
-      </w:ins>
-    </w:p>
-    <w:p>
-      <w:pPr>
-        <w:spacing w:after="0"/>
-        <w:rPr>
-          <w:ins w:id="64" w:author="Martijn N" w:date="2026-02-16T10:08:00Z" w16du:dateUtc="2026-02-16T09:08:00Z"/>
-          <w:rFonts w:asciiTheme="majorBidi" w:hAnsiTheme="majorBidi" w:cstheme="majorBidi"/>
-        </w:rPr>
-      </w:pPr>
-      <w:ins w:id="65" w:author="Martijn N" w:date="2026-02-16T10:08:00Z" w16du:dateUtc="2026-02-16T09:08:00Z">
+    </w:p>
+    <w:p>
+      <w:pPr>
+        <w:spacing w:after="0"/>
+        <w:rPr>
+          <w:ins w:id="63" w:author="Martijn N" w:date="2026-02-16T10:08:00Z" w16du:dateUtc="2026-02-16T09:08:00Z"/>
+          <w:rFonts w:asciiTheme="majorBidi" w:hAnsiTheme="majorBidi" w:cstheme="majorBidi"/>
+        </w:rPr>
+      </w:pPr>
+      <w:ins w:id="64" w:author="Martijn N" w:date="2026-02-16T10:08:00Z" w16du:dateUtc="2026-02-16T09:08:00Z">
         <w:r>
           <w:rPr>
             <w:rFonts w:asciiTheme="majorBidi" w:hAnsiTheme="majorBidi" w:cstheme="majorBidi"/>
@@ -1818,7 +1810,7 @@
           <w:t>2m</w:t>
         </w:r>
       </w:ins>
-      <w:ins w:id="66" w:author="Martijn N" w:date="2026-02-16T10:09:00Z" w16du:dateUtc="2026-02-16T09:09:00Z">
+      <w:ins w:id="65" w:author="Martijn N" w:date="2026-02-16T10:09:00Z" w16du:dateUtc="2026-02-16T09:09:00Z">
         <w:r>
           <w:rPr>
             <w:rFonts w:asciiTheme="majorBidi" w:hAnsiTheme="majorBidi" w:cstheme="majorBidi"/>
@@ -1826,7 +1818,7 @@
           <w:t>s</w:t>
         </w:r>
       </w:ins>
-      <w:ins w:id="67" w:author="Martijn N" w:date="2026-02-16T10:08:00Z" w16du:dateUtc="2026-02-16T09:08:00Z">
+      <w:ins w:id="66" w:author="Martijn N" w:date="2026-02-16T10:08:00Z" w16du:dateUtc="2026-02-16T09:08:00Z">
         <w:r>
           <w:rPr>
             <w:rFonts w:asciiTheme="majorBidi" w:hAnsiTheme="majorBidi" w:cstheme="majorBidi"/>
@@ -1840,11 +1832,11 @@
       <w:pPr>
         <w:spacing w:after="0"/>
         <w:rPr>
-          <w:ins w:id="68" w:author="Martijn N" w:date="2026-02-16T10:08:00Z" w16du:dateUtc="2026-02-16T09:08:00Z"/>
-          <w:rFonts w:asciiTheme="majorBidi" w:hAnsiTheme="majorBidi" w:cstheme="majorBidi"/>
-        </w:rPr>
-      </w:pPr>
-      <w:ins w:id="69" w:author="Martijn N" w:date="2026-02-16T10:08:00Z" w16du:dateUtc="2026-02-16T09:08:00Z">
+          <w:ins w:id="67" w:author="Martijn N" w:date="2026-02-16T10:08:00Z" w16du:dateUtc="2026-02-16T09:08:00Z"/>
+          <w:rFonts w:asciiTheme="majorBidi" w:hAnsiTheme="majorBidi" w:cstheme="majorBidi"/>
+        </w:rPr>
+      </w:pPr>
+      <w:ins w:id="68" w:author="Martijn N" w:date="2026-02-16T10:08:00Z" w16du:dateUtc="2026-02-16T09:08:00Z">
         <w:r>
           <w:rPr>
             <w:rFonts w:asciiTheme="majorBidi" w:hAnsiTheme="majorBidi" w:cstheme="majorBidi"/>
@@ -1858,11 +1850,11 @@
       <w:pPr>
         <w:spacing w:after="0"/>
         <w:rPr>
-          <w:ins w:id="70" w:author="Martijn N" w:date="2026-02-16T10:09:00Z" w16du:dateUtc="2026-02-16T09:09:00Z"/>
-          <w:rFonts w:asciiTheme="majorBidi" w:hAnsiTheme="majorBidi" w:cstheme="majorBidi"/>
-        </w:rPr>
-      </w:pPr>
-      <w:ins w:id="71" w:author="Martijn N" w:date="2026-02-16T10:08:00Z" w16du:dateUtc="2026-02-16T09:08:00Z">
+          <w:ins w:id="69" w:author="Martijn N" w:date="2026-02-16T10:09:00Z" w16du:dateUtc="2026-02-16T09:09:00Z"/>
+          <w:rFonts w:asciiTheme="majorBidi" w:hAnsiTheme="majorBidi" w:cstheme="majorBidi"/>
+        </w:rPr>
+      </w:pPr>
+      <w:ins w:id="70" w:author="Martijn N" w:date="2026-02-16T10:08:00Z" w16du:dateUtc="2026-02-16T09:08:00Z">
         <w:r>
           <w:rPr>
             <w:rFonts w:asciiTheme="majorBidi" w:hAnsiTheme="majorBidi" w:cstheme="majorBidi"/>
@@ -1870,7 +1862,7 @@
           <w:t>2f</w:t>
         </w:r>
       </w:ins>
-      <w:ins w:id="72" w:author="Martijn N" w:date="2026-02-16T10:09:00Z" w16du:dateUtc="2026-02-16T09:09:00Z">
+      <w:ins w:id="71" w:author="Martijn N" w:date="2026-02-16T10:09:00Z" w16du:dateUtc="2026-02-16T09:09:00Z">
         <w:r>
           <w:rPr>
             <w:rFonts w:asciiTheme="majorBidi" w:hAnsiTheme="majorBidi" w:cstheme="majorBidi"/>
@@ -1878,7 +1870,7 @@
           <w:t>s</w:t>
         </w:r>
       </w:ins>
-      <w:ins w:id="73" w:author="Martijn N" w:date="2026-02-16T10:08:00Z" w16du:dateUtc="2026-02-16T09:08:00Z">
+      <w:ins w:id="72" w:author="Martijn N" w:date="2026-02-16T10:08:00Z" w16du:dateUtc="2026-02-16T09:08:00Z">
         <w:r>
           <w:rPr>
             <w:rFonts w:asciiTheme="majorBidi" w:hAnsiTheme="majorBidi" w:cstheme="majorBidi"/>
@@ -1892,11 +1884,11 @@
       <w:pPr>
         <w:spacing w:after="0"/>
         <w:rPr>
-          <w:ins w:id="74" w:author="Martijn N" w:date="2026-02-16T10:09:00Z" w16du:dateUtc="2026-02-16T09:09:00Z"/>
-          <w:rFonts w:asciiTheme="majorBidi" w:hAnsiTheme="majorBidi" w:cstheme="majorBidi"/>
-        </w:rPr>
-      </w:pPr>
-      <w:ins w:id="75" w:author="Martijn N" w:date="2026-02-16T10:09:00Z" w16du:dateUtc="2026-02-16T09:09:00Z">
+          <w:ins w:id="73" w:author="Martijn N" w:date="2026-02-16T10:09:00Z" w16du:dateUtc="2026-02-16T09:09:00Z"/>
+          <w:rFonts w:asciiTheme="majorBidi" w:hAnsiTheme="majorBidi" w:cstheme="majorBidi"/>
+        </w:rPr>
+      </w:pPr>
+      <w:ins w:id="74" w:author="Martijn N" w:date="2026-02-16T10:09:00Z" w16du:dateUtc="2026-02-16T09:09:00Z">
         <w:r>
           <w:rPr>
             <w:rFonts w:asciiTheme="majorBidi" w:hAnsiTheme="majorBidi" w:cstheme="majorBidi"/>
@@ -1916,11 +1908,11 @@
       <w:pPr>
         <w:spacing w:after="0"/>
         <w:rPr>
-          <w:ins w:id="76" w:author="Martijn N" w:date="2026-02-16T10:09:00Z" w16du:dateUtc="2026-02-16T09:09:00Z"/>
-          <w:rFonts w:asciiTheme="majorBidi" w:hAnsiTheme="majorBidi" w:cstheme="majorBidi"/>
-        </w:rPr>
-      </w:pPr>
-      <w:ins w:id="77" w:author="Martijn N" w:date="2026-02-16T10:09:00Z" w16du:dateUtc="2026-02-16T09:09:00Z">
+          <w:ins w:id="75" w:author="Martijn N" w:date="2026-02-16T10:09:00Z" w16du:dateUtc="2026-02-16T09:09:00Z"/>
+          <w:rFonts w:asciiTheme="majorBidi" w:hAnsiTheme="majorBidi" w:cstheme="majorBidi"/>
+        </w:rPr>
+      </w:pPr>
+      <w:ins w:id="76" w:author="Martijn N" w:date="2026-02-16T10:09:00Z" w16du:dateUtc="2026-02-16T09:09:00Z">
         <w:r>
           <w:rPr>
             <w:rFonts w:asciiTheme="majorBidi" w:hAnsiTheme="majorBidi" w:cstheme="majorBidi"/>
@@ -1934,11 +1926,11 @@
       <w:pPr>
         <w:spacing w:after="0"/>
         <w:rPr>
-          <w:ins w:id="78" w:author="Martijn N" w:date="2026-02-16T10:12:00Z" w16du:dateUtc="2026-02-16T09:12:00Z"/>
-          <w:rFonts w:asciiTheme="majorBidi" w:hAnsiTheme="majorBidi" w:cstheme="majorBidi"/>
-        </w:rPr>
-      </w:pPr>
-      <w:ins w:id="79" w:author="Martijn N" w:date="2026-02-16T10:09:00Z" w16du:dateUtc="2026-02-16T09:09:00Z">
+          <w:ins w:id="77" w:author="Martijn N" w:date="2026-02-16T10:12:00Z" w16du:dateUtc="2026-02-16T09:12:00Z"/>
+          <w:rFonts w:asciiTheme="majorBidi" w:hAnsiTheme="majorBidi" w:cstheme="majorBidi"/>
+        </w:rPr>
+      </w:pPr>
+      <w:ins w:id="78" w:author="Martijn N" w:date="2026-02-16T10:09:00Z" w16du:dateUtc="2026-02-16T09:09:00Z">
         <w:r>
           <w:rPr>
             <w:rFonts w:asciiTheme="majorBidi" w:hAnsiTheme="majorBidi" w:cstheme="majorBidi"/>
@@ -1952,20 +1944,39 @@
       <w:pPr>
         <w:spacing w:after="0"/>
         <w:rPr>
-          <w:ins w:id="80" w:author="Martijn N" w:date="2026-02-16T10:12:00Z" w16du:dateUtc="2026-02-16T09:12:00Z"/>
-          <w:rFonts w:asciiTheme="majorBidi" w:hAnsiTheme="majorBidi" w:cstheme="majorBidi"/>
-        </w:rPr>
-      </w:pPr>
-      <w:ins w:id="81" w:author="Martijn N" w:date="2026-02-16T10:12:00Z" w16du:dateUtc="2026-02-16T09:12:00Z">
-        <w:r>
-          <w:rPr>
-            <w:rFonts w:asciiTheme="majorBidi" w:hAnsiTheme="majorBidi" w:cstheme="majorBidi"/>
+          <w:ins w:id="79" w:author="Martijn N" w:date="2026-02-16T10:12:00Z" w16du:dateUtc="2026-02-16T09:12:00Z"/>
+          <w:rFonts w:asciiTheme="majorBidi" w:hAnsiTheme="majorBidi" w:cstheme="majorBidi"/>
+          <w:lang w:val="sv-SE"/>
+          <w:rPrChange w:id="80" w:author="Martijn N" w:date="2026-02-18T14:10:00Z" w16du:dateUtc="2026-02-18T13:10:00Z">
+            <w:rPr>
+              <w:ins w:id="81" w:author="Martijn N" w:date="2026-02-16T10:12:00Z" w16du:dateUtc="2026-02-16T09:12:00Z"/>
+              <w:rFonts w:asciiTheme="majorBidi" w:hAnsiTheme="majorBidi" w:cstheme="majorBidi"/>
+            </w:rPr>
+          </w:rPrChange>
+        </w:rPr>
+      </w:pPr>
+      <w:ins w:id="82" w:author="Martijn N" w:date="2026-02-16T10:12:00Z" w16du:dateUtc="2026-02-16T09:12:00Z">
+        <w:r>
+          <w:rPr>
+            <w:rFonts w:asciiTheme="majorBidi" w:hAnsiTheme="majorBidi" w:cstheme="majorBidi"/>
+            <w:lang w:val="sv-SE"/>
+            <w:rPrChange w:id="83" w:author="Martijn N" w:date="2026-02-18T14:10:00Z" w16du:dateUtc="2026-02-18T13:10:00Z">
+              <w:rPr>
+                <w:rFonts w:asciiTheme="majorBidi" w:hAnsiTheme="majorBidi" w:cstheme="majorBidi"/>
+              </w:rPr>
+            </w:rPrChange>
           </w:rPr>
           <w:t>3fs</w:t>
         </w:r>
         <w:r>
           <w:rPr>
             <w:rFonts w:asciiTheme="majorBidi" w:hAnsiTheme="majorBidi" w:cstheme="majorBidi"/>
+            <w:lang w:val="sv-SE"/>
+            <w:rPrChange w:id="84" w:author="Martijn N" w:date="2026-02-18T14:10:00Z" w16du:dateUtc="2026-02-18T13:10:00Z">
+              <w:rPr>
+                <w:rFonts w:asciiTheme="majorBidi" w:hAnsiTheme="majorBidi" w:cstheme="majorBidi"/>
+              </w:rPr>
+            </w:rPrChange>
           </w:rPr>
           <w:tab/>
           <w:t>+h=</w:t>
@@ -1976,37 +1987,10 @@
       <w:pPr>
         <w:spacing w:after="0"/>
         <w:rPr>
-          <w:ins w:id="82" w:author="Martijn N" w:date="2026-02-16T10:15:00Z" w16du:dateUtc="2026-02-16T09:15:00Z"/>
-          <w:rFonts w:asciiTheme="majorBidi" w:hAnsiTheme="majorBidi" w:cstheme="majorBidi"/>
-        </w:rPr>
-      </w:pPr>
-      <w:ins w:id="83" w:author="Martijn N" w:date="2026-02-16T10:12:00Z" w16du:dateUtc="2026-02-16T09:12:00Z">
-        <w:r>
-          <w:rPr>
-            <w:rFonts w:asciiTheme="majorBidi" w:hAnsiTheme="majorBidi" w:cstheme="majorBidi"/>
-          </w:rPr>
-          <w:tab/>
-          <w:t>+nh=</w:t>
-        </w:r>
-      </w:ins>
-    </w:p>
-    <w:p>
-      <w:pPr>
-        <w:spacing w:after="0"/>
-        <w:rPr>
-          <w:ins w:id="84" w:author="Martijn N" w:date="2026-02-16T10:15:00Z" w16du:dateUtc="2026-02-16T09:15:00Z"/>
-          <w:rFonts w:asciiTheme="majorBidi" w:hAnsiTheme="majorBidi" w:cstheme="majorBidi"/>
-        </w:rPr>
-      </w:pPr>
-    </w:p>
-    <w:p>
-      <w:pPr>
-        <w:spacing w:after="0"/>
-        <w:rPr>
           <w:ins w:id="85" w:author="Martijn N" w:date="2026-02-16T10:15:00Z" w16du:dateUtc="2026-02-16T09:15:00Z"/>
           <w:rFonts w:asciiTheme="majorBidi" w:hAnsiTheme="majorBidi" w:cstheme="majorBidi"/>
-          <w:lang w:val="nb-NO"/>
-          <w:rPrChange w:id="86" w:author="Martijn N" w:date="2026-02-16T10:16:00Z" w16du:dateUtc="2026-02-16T09:16:00Z">
+          <w:lang w:val="sv-SE"/>
+          <w:rPrChange w:id="86" w:author="Martijn N" w:date="2026-02-18T14:10:00Z" w16du:dateUtc="2026-02-18T13:10:00Z">
             <w:rPr>
               <w:ins w:id="87" w:author="Martijn N" w:date="2026-02-16T10:15:00Z" w16du:dateUtc="2026-02-16T09:15:00Z"/>
               <w:rFonts w:asciiTheme="majorBidi" w:hAnsiTheme="majorBidi" w:cstheme="majorBidi"/>
@@ -2014,229 +1998,242 @@
           </w:rPrChange>
         </w:rPr>
       </w:pPr>
-      <w:ins w:id="88" w:author="Martijn N" w:date="2026-02-16T10:15:00Z" w16du:dateUtc="2026-02-16T09:15:00Z">
-        <w:r>
-          <w:rPr>
-            <w:rFonts w:asciiTheme="majorBidi" w:hAnsiTheme="majorBidi" w:cstheme="majorBidi"/>
-            <w:b/>
-            <w:bCs/>
-            <w:lang w:val="nb-NO"/>
-            <w:rPrChange w:id="89" w:author="Martijn N" w:date="2026-02-16T11:01:00Z" w16du:dateUtc="2026-02-16T10:01:00Z">
+      <w:ins w:id="88" w:author="Martijn N" w:date="2026-02-16T10:12:00Z" w16du:dateUtc="2026-02-16T09:12:00Z">
+        <w:r>
+          <w:rPr>
+            <w:rFonts w:asciiTheme="majorBidi" w:hAnsiTheme="majorBidi" w:cstheme="majorBidi"/>
+            <w:lang w:val="sv-SE"/>
+            <w:rPrChange w:id="89" w:author="Martijn N" w:date="2026-02-18T14:10:00Z" w16du:dateUtc="2026-02-18T13:10:00Z">
               <w:rPr>
                 <w:rFonts w:asciiTheme="majorBidi" w:hAnsiTheme="majorBidi" w:cstheme="majorBidi"/>
               </w:rPr>
             </w:rPrChange>
           </w:rPr>
-          <w:t>Dual</w:t>
-        </w:r>
-        <w:r>
-          <w:rPr>
-            <w:rFonts w:asciiTheme="majorBidi" w:hAnsiTheme="majorBidi" w:cstheme="majorBidi"/>
-            <w:lang w:val="nb-NO"/>
-            <w:rPrChange w:id="90" w:author="Martijn N" w:date="2026-02-16T10:16:00Z" w16du:dateUtc="2026-02-16T09:16:00Z">
+          <w:tab/>
+          <w:t>+nh=</w:t>
+        </w:r>
+      </w:ins>
+    </w:p>
+    <w:p>
+      <w:pPr>
+        <w:spacing w:after="0"/>
+        <w:rPr>
+          <w:ins w:id="90" w:author="Martijn N" w:date="2026-02-16T10:15:00Z" w16du:dateUtc="2026-02-16T09:15:00Z"/>
+          <w:rFonts w:asciiTheme="majorBidi" w:hAnsiTheme="majorBidi" w:cstheme="majorBidi"/>
+          <w:lang w:val="sv-SE"/>
+          <w:rPrChange w:id="91" w:author="Martijn N" w:date="2026-02-18T14:10:00Z" w16du:dateUtc="2026-02-18T13:10:00Z">
+            <w:rPr>
+              <w:ins w:id="92" w:author="Martijn N" w:date="2026-02-16T10:15:00Z" w16du:dateUtc="2026-02-16T09:15:00Z"/>
+              <w:rFonts w:asciiTheme="majorBidi" w:hAnsiTheme="majorBidi" w:cstheme="majorBidi"/>
+            </w:rPr>
+          </w:rPrChange>
+        </w:rPr>
+      </w:pPr>
+    </w:p>
+    <w:p>
+      <w:pPr>
+        <w:spacing w:after="0"/>
+        <w:rPr>
+          <w:ins w:id="93" w:author="Martijn N" w:date="2026-02-16T10:15:00Z" w16du:dateUtc="2026-02-16T09:15:00Z"/>
+          <w:rFonts w:asciiTheme="majorBidi" w:hAnsiTheme="majorBidi" w:cstheme="majorBidi"/>
+          <w:lang w:val="sv-SE"/>
+          <w:rPrChange w:id="94" w:author="Martijn N" w:date="2026-02-18T14:10:00Z" w16du:dateUtc="2026-02-18T13:10:00Z">
+            <w:rPr>
+              <w:ins w:id="95" w:author="Martijn N" w:date="2026-02-16T10:15:00Z" w16du:dateUtc="2026-02-16T09:15:00Z"/>
+              <w:rFonts w:asciiTheme="majorBidi" w:hAnsiTheme="majorBidi" w:cstheme="majorBidi"/>
+            </w:rPr>
+          </w:rPrChange>
+        </w:rPr>
+      </w:pPr>
+      <w:ins w:id="96" w:author="Martijn N" w:date="2026-02-16T10:15:00Z" w16du:dateUtc="2026-02-16T09:15:00Z">
+        <w:r>
+          <w:rPr>
+            <w:rFonts w:asciiTheme="majorBidi" w:hAnsiTheme="majorBidi" w:cstheme="majorBidi"/>
+            <w:b/>
+            <w:bCs/>
+            <w:lang w:val="sv-SE"/>
+            <w:rPrChange w:id="97" w:author="Martijn N" w:date="2026-02-18T14:10:00Z" w16du:dateUtc="2026-02-18T13:10:00Z">
               <w:rPr>
                 <w:rFonts w:asciiTheme="majorBidi" w:hAnsiTheme="majorBidi" w:cstheme="majorBidi"/>
               </w:rPr>
             </w:rPrChange>
           </w:rPr>
-          <w:br/>
-          <w:t>1cd</w:t>
-        </w:r>
-        <w:r>
-          <w:rPr>
-            <w:rFonts w:asciiTheme="majorBidi" w:hAnsiTheme="majorBidi" w:cstheme="majorBidi"/>
-            <w:lang w:val="nb-NO"/>
-            <w:rPrChange w:id="91" w:author="Martijn N" w:date="2026-02-16T10:16:00Z" w16du:dateUtc="2026-02-16T09:16:00Z">
+          <w:t>Dual</w:t>
+        </w:r>
+        <w:r>
+          <w:rPr>
+            <w:rFonts w:asciiTheme="majorBidi" w:hAnsiTheme="majorBidi" w:cstheme="majorBidi"/>
+            <w:lang w:val="sv-SE"/>
+            <w:rPrChange w:id="98" w:author="Martijn N" w:date="2026-02-18T14:10:00Z" w16du:dateUtc="2026-02-18T13:10:00Z">
               <w:rPr>
                 <w:rFonts w:asciiTheme="majorBidi" w:hAnsiTheme="majorBidi" w:cstheme="majorBidi"/>
               </w:rPr>
             </w:rPrChange>
           </w:rPr>
-          <w:tab/>
-          <w:t>+ny=</w:t>
-        </w:r>
-      </w:ins>
-    </w:p>
-    <w:p>
-      <w:pPr>
-        <w:spacing w:after="0"/>
-        <w:rPr>
-          <w:ins w:id="92" w:author="Martijn N" w:date="2026-02-16T10:15:00Z" w16du:dateUtc="2026-02-16T09:15:00Z"/>
-          <w:rFonts w:asciiTheme="majorBidi" w:hAnsiTheme="majorBidi" w:cstheme="majorBidi"/>
-          <w:lang w:val="nb-NO"/>
-          <w:rPrChange w:id="93" w:author="Martijn N" w:date="2026-02-16T10:16:00Z" w16du:dateUtc="2026-02-16T09:16:00Z">
-            <w:rPr>
-              <w:ins w:id="94" w:author="Martijn N" w:date="2026-02-16T10:15:00Z" w16du:dateUtc="2026-02-16T09:15:00Z"/>
-              <w:rFonts w:asciiTheme="majorBidi" w:hAnsiTheme="majorBidi" w:cstheme="majorBidi"/>
-            </w:rPr>
-          </w:rPrChange>
-        </w:rPr>
-      </w:pPr>
-      <w:ins w:id="95" w:author="Martijn N" w:date="2026-02-16T10:15:00Z" w16du:dateUtc="2026-02-16T09:15:00Z">
-        <w:r>
-          <w:rPr>
-            <w:rFonts w:asciiTheme="majorBidi" w:hAnsiTheme="majorBidi" w:cstheme="majorBidi"/>
-            <w:lang w:val="nb-NO"/>
-            <w:rPrChange w:id="96" w:author="Martijn N" w:date="2026-02-16T10:16:00Z" w16du:dateUtc="2026-02-16T09:16:00Z">
+          <w:br/>
+          <w:t>1cd</w:t>
+        </w:r>
+        <w:r>
+          <w:rPr>
+            <w:rFonts w:asciiTheme="majorBidi" w:hAnsiTheme="majorBidi" w:cstheme="majorBidi"/>
+            <w:lang w:val="sv-SE"/>
+            <w:rPrChange w:id="99" w:author="Martijn N" w:date="2026-02-18T14:10:00Z" w16du:dateUtc="2026-02-18T13:10:00Z">
               <w:rPr>
                 <w:rFonts w:asciiTheme="majorBidi" w:hAnsiTheme="majorBidi" w:cstheme="majorBidi"/>
               </w:rPr>
             </w:rPrChange>
           </w:rPr>
+          <w:tab/>
+          <w:t>+ny=</w:t>
+        </w:r>
+      </w:ins>
+    </w:p>
+    <w:p>
+      <w:pPr>
+        <w:spacing w:after="0"/>
+        <w:rPr>
+          <w:ins w:id="100" w:author="Martijn N" w:date="2026-02-16T10:15:00Z" w16du:dateUtc="2026-02-16T09:15:00Z"/>
+          <w:rFonts w:asciiTheme="majorBidi" w:hAnsiTheme="majorBidi" w:cstheme="majorBidi"/>
+        </w:rPr>
+      </w:pPr>
+      <w:ins w:id="101" w:author="Martijn N" w:date="2026-02-16T10:15:00Z" w16du:dateUtc="2026-02-16T09:15:00Z">
+        <w:r>
+          <w:rPr>
+            <w:rFonts w:asciiTheme="majorBidi" w:hAnsiTheme="majorBidi" w:cstheme="majorBidi"/>
+          </w:rPr>
           <w:t>2cd</w:t>
         </w:r>
         <w:r>
           <w:rPr>
             <w:rFonts w:asciiTheme="majorBidi" w:hAnsiTheme="majorBidi" w:cstheme="majorBidi"/>
-            <w:lang w:val="nb-NO"/>
-            <w:rPrChange w:id="97" w:author="Martijn N" w:date="2026-02-16T10:16:00Z" w16du:dateUtc="2026-02-16T09:16:00Z">
+          </w:rPr>
+          <w:tab/>
+          <w:t>+</w:t>
+        </w:r>
+      </w:ins>
+      <w:ins w:id="102" w:author="Martijn N" w:date="2026-02-16T10:16:00Z" w16du:dateUtc="2026-02-16T09:16:00Z">
+        <w:r>
+          <w:rPr>
+            <w:rFonts w:asciiTheme="majorBidi" w:hAnsiTheme="majorBidi" w:cstheme="majorBidi"/>
+          </w:rPr>
+          <w:t>k</w:t>
+        </w:r>
+        <w:r>
+          <w:rPr>
+            <w:rFonts w:asciiTheme="majorBidi" w:hAnsiTheme="majorBidi" w:cstheme="majorBidi"/>
+            <w:rPrChange w:id="103" w:author="Martijn N" w:date="2026-02-18T14:10:00Z" w16du:dateUtc="2026-02-18T13:10:00Z">
+              <w:rPr>
+                <w:rFonts w:asciiTheme="majorBidi" w:hAnsiTheme="majorBidi" w:cstheme="majorBidi"/>
+                <w:lang w:val="nb-NO"/>
+              </w:rPr>
+            </w:rPrChange>
+          </w:rPr>
+          <w:t>m=</w:t>
+        </w:r>
+      </w:ins>
+    </w:p>
+    <w:p>
+      <w:pPr>
+        <w:spacing w:after="0"/>
+        <w:rPr>
+          <w:ins w:id="104" w:author="Martijn N" w:date="2026-02-16T10:09:00Z" w16du:dateUtc="2026-02-16T09:09:00Z"/>
+          <w:rFonts w:asciiTheme="majorBidi" w:hAnsiTheme="majorBidi" w:cstheme="majorBidi"/>
+        </w:rPr>
+      </w:pPr>
+      <w:ins w:id="105" w:author="Martijn N" w:date="2026-02-16T10:15:00Z" w16du:dateUtc="2026-02-16T09:15:00Z">
+        <w:r>
+          <w:rPr>
+            <w:rFonts w:asciiTheme="majorBidi" w:hAnsiTheme="majorBidi" w:cstheme="majorBidi"/>
+          </w:rPr>
+          <w:t>3cd</w:t>
+        </w:r>
+      </w:ins>
+      <w:ins w:id="106" w:author="Martijn N" w:date="2026-02-16T10:16:00Z" w16du:dateUtc="2026-02-16T09:16:00Z">
+        <w:r>
+          <w:rPr>
+            <w:rFonts w:asciiTheme="majorBidi" w:hAnsiTheme="majorBidi" w:cstheme="majorBidi"/>
+            <w:rPrChange w:id="107" w:author="Martijn N" w:date="2026-02-18T14:10:00Z" w16du:dateUtc="2026-02-18T13:10:00Z">
+              <w:rPr>
+                <w:rFonts w:asciiTheme="majorBidi" w:hAnsiTheme="majorBidi" w:cstheme="majorBidi"/>
+                <w:lang w:val="nb-NO"/>
+              </w:rPr>
+            </w:rPrChange>
+          </w:rPr>
+          <w:tab/>
+          <w:t>+hm=</w:t>
+        </w:r>
+      </w:ins>
+    </w:p>
+    <w:p>
+      <w:pPr>
+        <w:spacing w:after="0"/>
+        <w:rPr>
+          <w:ins w:id="108" w:author="Martijn N" w:date="2026-02-16T10:09:00Z" w16du:dateUtc="2026-02-16T09:09:00Z"/>
+          <w:rFonts w:asciiTheme="majorBidi" w:hAnsiTheme="majorBidi" w:cstheme="majorBidi"/>
+          <w:b/>
+          <w:bCs/>
+          <w:rPrChange w:id="109" w:author="Martijn N" w:date="2026-02-16T10:14:00Z" w16du:dateUtc="2026-02-16T09:14:00Z">
+            <w:rPr>
+              <w:ins w:id="110" w:author="Martijn N" w:date="2026-02-16T10:09:00Z" w16du:dateUtc="2026-02-16T09:09:00Z"/>
+              <w:rFonts w:asciiTheme="majorBidi" w:hAnsiTheme="majorBidi" w:cstheme="majorBidi"/>
+            </w:rPr>
+          </w:rPrChange>
+        </w:rPr>
+      </w:pPr>
+      <w:ins w:id="111" w:author="Martijn N" w:date="2026-02-16T10:10:00Z" w16du:dateUtc="2026-02-16T09:10:00Z">
+        <w:r>
+          <w:rPr>
+            <w:rFonts w:asciiTheme="majorBidi" w:hAnsiTheme="majorBidi" w:cstheme="majorBidi"/>
+          </w:rPr>
+          <w:br/>
+        </w:r>
+        <w:r>
+          <w:rPr>
+            <w:rFonts w:asciiTheme="majorBidi" w:hAnsiTheme="majorBidi" w:cstheme="majorBidi"/>
+            <w:b/>
+            <w:bCs/>
+            <w:rPrChange w:id="112" w:author="Martijn N" w:date="2026-02-16T10:14:00Z" w16du:dateUtc="2026-02-16T09:14:00Z">
               <w:rPr>
                 <w:rFonts w:asciiTheme="majorBidi" w:hAnsiTheme="majorBidi" w:cstheme="majorBidi"/>
               </w:rPr>
             </w:rPrChange>
           </w:rPr>
+          <w:t>Plural</w:t>
+        </w:r>
+      </w:ins>
+    </w:p>
+    <w:p>
+      <w:pPr>
+        <w:spacing w:after="0"/>
+        <w:rPr>
+          <w:ins w:id="113" w:author="Martijn N" w:date="2026-02-16T10:10:00Z" w16du:dateUtc="2026-02-16T09:10:00Z"/>
+          <w:rFonts w:asciiTheme="majorBidi" w:hAnsiTheme="majorBidi" w:cstheme="majorBidi"/>
+        </w:rPr>
+      </w:pPr>
+      <w:ins w:id="114" w:author="Martijn N" w:date="2026-02-16T10:09:00Z" w16du:dateUtc="2026-02-16T09:09:00Z">
+        <w:r>
+          <w:rPr>
+            <w:rFonts w:asciiTheme="majorBidi" w:hAnsiTheme="majorBidi" w:cstheme="majorBidi"/>
+          </w:rPr>
+          <w:t>1c</w:t>
+        </w:r>
+      </w:ins>
+      <w:ins w:id="115" w:author="Martijn N" w:date="2026-02-16T10:10:00Z" w16du:dateUtc="2026-02-16T09:10:00Z">
+        <w:r>
+          <w:rPr>
+            <w:rFonts w:asciiTheme="majorBidi" w:hAnsiTheme="majorBidi" w:cstheme="majorBidi"/>
+          </w:rPr>
+          <w:t>p</w:t>
+        </w:r>
+        <w:r>
+          <w:rPr>
+            <w:rFonts w:asciiTheme="majorBidi" w:hAnsiTheme="majorBidi" w:cstheme="majorBidi"/>
+          </w:rPr>
           <w:tab/>
           <w:t>+</w:t>
         </w:r>
       </w:ins>
-      <w:ins w:id="98" w:author="Martijn N" w:date="2026-02-16T10:16:00Z" w16du:dateUtc="2026-02-16T09:16:00Z">
-        <w:r>
-          <w:rPr>
-            <w:rFonts w:asciiTheme="majorBidi" w:hAnsiTheme="majorBidi" w:cstheme="majorBidi"/>
-            <w:lang w:val="nb-NO"/>
-            <w:rPrChange w:id="99" w:author="Martijn N" w:date="2026-02-16T10:16:00Z" w16du:dateUtc="2026-02-16T09:16:00Z">
-              <w:rPr>
-                <w:rFonts w:asciiTheme="majorBidi" w:hAnsiTheme="majorBidi" w:cstheme="majorBidi"/>
-              </w:rPr>
-            </w:rPrChange>
-          </w:rPr>
-          <w:t>k</w:t>
-        </w:r>
-        <w:r>
-          <w:rPr>
-            <w:rFonts w:asciiTheme="majorBidi" w:hAnsiTheme="majorBidi" w:cstheme="majorBidi"/>
-            <w:lang w:val="nb-NO"/>
-          </w:rPr>
-          <w:t>m=</w:t>
-        </w:r>
-      </w:ins>
-    </w:p>
-    <w:p>
-      <w:pPr>
-        <w:spacing w:after="0"/>
-        <w:rPr>
-          <w:ins w:id="100" w:author="Martijn N" w:date="2026-02-16T10:09:00Z" w16du:dateUtc="2026-02-16T09:09:00Z"/>
-          <w:rFonts w:asciiTheme="majorBidi" w:hAnsiTheme="majorBidi" w:cstheme="majorBidi"/>
-          <w:lang w:val="nb-NO"/>
-          <w:rPrChange w:id="101" w:author="Martijn N" w:date="2026-02-16T10:16:00Z" w16du:dateUtc="2026-02-16T09:16:00Z">
-            <w:rPr>
-              <w:ins w:id="102" w:author="Martijn N" w:date="2026-02-16T10:09:00Z" w16du:dateUtc="2026-02-16T09:09:00Z"/>
-              <w:rFonts w:asciiTheme="majorBidi" w:hAnsiTheme="majorBidi" w:cstheme="majorBidi"/>
-            </w:rPr>
-          </w:rPrChange>
-        </w:rPr>
-      </w:pPr>
-      <w:ins w:id="103" w:author="Martijn N" w:date="2026-02-16T10:15:00Z" w16du:dateUtc="2026-02-16T09:15:00Z">
-        <w:r>
-          <w:rPr>
-            <w:rFonts w:asciiTheme="majorBidi" w:hAnsiTheme="majorBidi" w:cstheme="majorBidi"/>
-            <w:lang w:val="nb-NO"/>
-            <w:rPrChange w:id="104" w:author="Martijn N" w:date="2026-02-16T10:16:00Z" w16du:dateUtc="2026-02-16T09:16:00Z">
-              <w:rPr>
-                <w:rFonts w:asciiTheme="majorBidi" w:hAnsiTheme="majorBidi" w:cstheme="majorBidi"/>
-              </w:rPr>
-            </w:rPrChange>
-          </w:rPr>
-          <w:t>3cd</w:t>
-        </w:r>
-      </w:ins>
-      <w:ins w:id="105" w:author="Martijn N" w:date="2026-02-16T10:16:00Z" w16du:dateUtc="2026-02-16T09:16:00Z">
-        <w:r>
-          <w:rPr>
-            <w:rFonts w:asciiTheme="majorBidi" w:hAnsiTheme="majorBidi" w:cstheme="majorBidi"/>
-            <w:lang w:val="nb-NO"/>
-          </w:rPr>
-          <w:tab/>
-          <w:t>+hm=</w:t>
-        </w:r>
-      </w:ins>
-    </w:p>
-    <w:p>
-      <w:pPr>
-        <w:spacing w:after="0"/>
-        <w:rPr>
-          <w:ins w:id="106" w:author="Martijn N" w:date="2026-02-16T10:09:00Z" w16du:dateUtc="2026-02-16T09:09:00Z"/>
-          <w:rFonts w:asciiTheme="majorBidi" w:hAnsiTheme="majorBidi" w:cstheme="majorBidi"/>
-          <w:b/>
-          <w:bCs/>
-          <w:rPrChange w:id="107" w:author="Martijn N" w:date="2026-02-16T10:14:00Z" w16du:dateUtc="2026-02-16T09:14:00Z">
-            <w:rPr>
-              <w:ins w:id="108" w:author="Martijn N" w:date="2026-02-16T10:09:00Z" w16du:dateUtc="2026-02-16T09:09:00Z"/>
-              <w:rFonts w:asciiTheme="majorBidi" w:hAnsiTheme="majorBidi" w:cstheme="majorBidi"/>
-            </w:rPr>
-          </w:rPrChange>
-        </w:rPr>
-      </w:pPr>
-      <w:ins w:id="109" w:author="Martijn N" w:date="2026-02-16T10:10:00Z" w16du:dateUtc="2026-02-16T09:10:00Z">
-        <w:r>
-          <w:rPr>
-            <w:rFonts w:asciiTheme="majorBidi" w:hAnsiTheme="majorBidi" w:cstheme="majorBidi"/>
-            <w:lang w:val="nb-NO"/>
-            <w:rPrChange w:id="110" w:author="Martijn N" w:date="2026-02-16T10:16:00Z" w16du:dateUtc="2026-02-16T09:16:00Z">
-              <w:rPr>
-                <w:rFonts w:asciiTheme="majorBidi" w:hAnsiTheme="majorBidi" w:cstheme="majorBidi"/>
-              </w:rPr>
-            </w:rPrChange>
-          </w:rPr>
-          <w:br/>
-        </w:r>
-        <w:r>
-          <w:rPr>
-            <w:rFonts w:asciiTheme="majorBidi" w:hAnsiTheme="majorBidi" w:cstheme="majorBidi"/>
-            <w:b/>
-            <w:bCs/>
-            <w:rPrChange w:id="111" w:author="Martijn N" w:date="2026-02-16T10:14:00Z" w16du:dateUtc="2026-02-16T09:14:00Z">
-              <w:rPr>
-                <w:rFonts w:asciiTheme="majorBidi" w:hAnsiTheme="majorBidi" w:cstheme="majorBidi"/>
-              </w:rPr>
-            </w:rPrChange>
-          </w:rPr>
-          <w:t>Plural</w:t>
-        </w:r>
-      </w:ins>
-    </w:p>
-    <w:p>
-      <w:pPr>
-        <w:spacing w:after="0"/>
-        <w:rPr>
-          <w:ins w:id="112" w:author="Martijn N" w:date="2026-02-16T10:10:00Z" w16du:dateUtc="2026-02-16T09:10:00Z"/>
-          <w:rFonts w:asciiTheme="majorBidi" w:hAnsiTheme="majorBidi" w:cstheme="majorBidi"/>
-        </w:rPr>
-      </w:pPr>
-      <w:ins w:id="113" w:author="Martijn N" w:date="2026-02-16T10:09:00Z" w16du:dateUtc="2026-02-16T09:09:00Z">
-        <w:r>
-          <w:rPr>
-            <w:rFonts w:asciiTheme="majorBidi" w:hAnsiTheme="majorBidi" w:cstheme="majorBidi"/>
-          </w:rPr>
-          <w:t>1c</w:t>
-        </w:r>
-      </w:ins>
-      <w:ins w:id="114" w:author="Martijn N" w:date="2026-02-16T10:10:00Z" w16du:dateUtc="2026-02-16T09:10:00Z">
-        <w:r>
-          <w:rPr>
-            <w:rFonts w:asciiTheme="majorBidi" w:hAnsiTheme="majorBidi" w:cstheme="majorBidi"/>
-          </w:rPr>
-          <w:t>p</w:t>
-        </w:r>
-        <w:r>
-          <w:rPr>
-            <w:rFonts w:asciiTheme="majorBidi" w:hAnsiTheme="majorBidi" w:cstheme="majorBidi"/>
-          </w:rPr>
-          <w:tab/>
-          <w:t>+</w:t>
-        </w:r>
-      </w:ins>
-      <w:ins w:id="115" w:author="Martijn N" w:date="2026-02-16T10:11:00Z" w16du:dateUtc="2026-02-16T09:11:00Z">
+      <w:ins w:id="116" w:author="Martijn N" w:date="2026-02-16T10:11:00Z" w16du:dateUtc="2026-02-16T09:11:00Z">
         <w:r>
           <w:rPr>
             <w:rFonts w:asciiTheme="majorBidi" w:hAnsiTheme="majorBidi" w:cstheme="majorBidi"/>
@@ -2249,11 +2246,11 @@
       <w:pPr>
         <w:spacing w:after="0"/>
         <w:rPr>
-          <w:ins w:id="116" w:author="Martijn N" w:date="2026-02-16T10:11:00Z" w16du:dateUtc="2026-02-16T09:11:00Z"/>
-          <w:rFonts w:asciiTheme="majorBidi" w:hAnsiTheme="majorBidi" w:cstheme="majorBidi"/>
-        </w:rPr>
-      </w:pPr>
-      <w:ins w:id="117" w:author="Martijn N" w:date="2026-02-16T10:10:00Z" w16du:dateUtc="2026-02-16T09:10:00Z">
+          <w:ins w:id="117" w:author="Martijn N" w:date="2026-02-16T10:11:00Z" w16du:dateUtc="2026-02-16T09:11:00Z"/>
+          <w:rFonts w:asciiTheme="majorBidi" w:hAnsiTheme="majorBidi" w:cstheme="majorBidi"/>
+        </w:rPr>
+      </w:pPr>
+      <w:ins w:id="118" w:author="Martijn N" w:date="2026-02-16T10:10:00Z" w16du:dateUtc="2026-02-16T09:10:00Z">
         <w:r>
           <w:rPr>
             <w:rFonts w:asciiTheme="majorBidi" w:hAnsiTheme="majorBidi" w:cstheme="majorBidi"/>
@@ -2261,7 +2258,7 @@
           <w:t>2mp</w:t>
         </w:r>
       </w:ins>
-      <w:ins w:id="118" w:author="Martijn N" w:date="2026-02-16T10:11:00Z" w16du:dateUtc="2026-02-16T09:11:00Z">
+      <w:ins w:id="119" w:author="Martijn N" w:date="2026-02-16T10:11:00Z" w16du:dateUtc="2026-02-16T09:11:00Z">
         <w:r>
           <w:rPr>
             <w:rFonts w:asciiTheme="majorBidi" w:hAnsiTheme="majorBidi" w:cstheme="majorBidi"/>
@@ -2275,11 +2272,11 @@
       <w:pPr>
         <w:spacing w:after="0"/>
         <w:rPr>
-          <w:ins w:id="119" w:author="Martijn N" w:date="2026-02-16T10:10:00Z" w16du:dateUtc="2026-02-16T09:10:00Z"/>
-          <w:rFonts w:asciiTheme="majorBidi" w:hAnsiTheme="majorBidi" w:cstheme="majorBidi"/>
-        </w:rPr>
-      </w:pPr>
-      <w:ins w:id="120" w:author="Martijn N" w:date="2026-02-16T10:11:00Z" w16du:dateUtc="2026-02-16T09:11:00Z">
+          <w:ins w:id="120" w:author="Martijn N" w:date="2026-02-16T10:10:00Z" w16du:dateUtc="2026-02-16T09:10:00Z"/>
+          <w:rFonts w:asciiTheme="majorBidi" w:hAnsiTheme="majorBidi" w:cstheme="majorBidi"/>
+        </w:rPr>
+      </w:pPr>
+      <w:ins w:id="121" w:author="Martijn N" w:date="2026-02-16T10:11:00Z" w16du:dateUtc="2026-02-16T09:11:00Z">
         <w:r>
           <w:rPr>
             <w:rFonts w:asciiTheme="majorBidi" w:hAnsiTheme="majorBidi" w:cstheme="majorBidi"/>
@@ -2293,11 +2290,11 @@
       <w:pPr>
         <w:spacing w:after="0"/>
         <w:rPr>
-          <w:ins w:id="121" w:author="Martijn N" w:date="2026-02-16T10:10:00Z" w16du:dateUtc="2026-02-16T09:10:00Z"/>
-          <w:rFonts w:asciiTheme="majorBidi" w:hAnsiTheme="majorBidi" w:cstheme="majorBidi"/>
-        </w:rPr>
-      </w:pPr>
-      <w:ins w:id="122" w:author="Martijn N" w:date="2026-02-16T10:10:00Z" w16du:dateUtc="2026-02-16T09:10:00Z">
+          <w:ins w:id="122" w:author="Martijn N" w:date="2026-02-16T10:10:00Z" w16du:dateUtc="2026-02-16T09:10:00Z"/>
+          <w:rFonts w:asciiTheme="majorBidi" w:hAnsiTheme="majorBidi" w:cstheme="majorBidi"/>
+        </w:rPr>
+      </w:pPr>
+      <w:ins w:id="123" w:author="Martijn N" w:date="2026-02-16T10:10:00Z" w16du:dateUtc="2026-02-16T09:10:00Z">
         <w:r>
           <w:rPr>
             <w:rFonts w:asciiTheme="majorBidi" w:hAnsiTheme="majorBidi" w:cstheme="majorBidi"/>
@@ -2305,7 +2302,7 @@
           <w:t>2fp</w:t>
         </w:r>
       </w:ins>
-      <w:ins w:id="123" w:author="Martijn N" w:date="2026-02-16T10:11:00Z" w16du:dateUtc="2026-02-16T09:11:00Z">
+      <w:ins w:id="124" w:author="Martijn N" w:date="2026-02-16T10:11:00Z" w16du:dateUtc="2026-02-16T09:11:00Z">
         <w:r>
           <w:rPr>
             <w:rFonts w:asciiTheme="majorBidi" w:hAnsiTheme="majorBidi" w:cstheme="majorBidi"/>
@@ -2319,11 +2316,11 @@
       <w:pPr>
         <w:spacing w:after="0"/>
         <w:rPr>
-          <w:ins w:id="124" w:author="Martijn N" w:date="2026-02-16T10:14:00Z" w16du:dateUtc="2026-02-16T09:14:00Z"/>
-          <w:rFonts w:asciiTheme="majorBidi" w:hAnsiTheme="majorBidi" w:cstheme="majorBidi"/>
-        </w:rPr>
-      </w:pPr>
-      <w:ins w:id="125" w:author="Martijn N" w:date="2026-02-16T10:10:00Z" w16du:dateUtc="2026-02-16T09:10:00Z">
+          <w:ins w:id="125" w:author="Martijn N" w:date="2026-02-16T10:14:00Z" w16du:dateUtc="2026-02-16T09:14:00Z"/>
+          <w:rFonts w:asciiTheme="majorBidi" w:hAnsiTheme="majorBidi" w:cstheme="majorBidi"/>
+        </w:rPr>
+      </w:pPr>
+      <w:ins w:id="126" w:author="Martijn N" w:date="2026-02-16T10:10:00Z" w16du:dateUtc="2026-02-16T09:10:00Z">
         <w:r>
           <w:rPr>
             <w:rFonts w:asciiTheme="majorBidi" w:hAnsiTheme="majorBidi" w:cstheme="majorBidi"/>
@@ -2331,7 +2328,7 @@
           <w:t>3mp</w:t>
         </w:r>
       </w:ins>
-      <w:ins w:id="126" w:author="Martijn N" w:date="2026-02-16T10:14:00Z" w16du:dateUtc="2026-02-16T09:14:00Z">
+      <w:ins w:id="127" w:author="Martijn N" w:date="2026-02-16T10:14:00Z" w16du:dateUtc="2026-02-16T09:14:00Z">
         <w:r>
           <w:rPr>
             <w:rFonts w:asciiTheme="majorBidi" w:hAnsiTheme="majorBidi" w:cstheme="majorBidi"/>
@@ -2350,11 +2347,11 @@
       <w:pPr>
         <w:spacing w:after="0"/>
         <w:rPr>
-          <w:ins w:id="127" w:author="Martijn N" w:date="2026-02-16T10:10:00Z" w16du:dateUtc="2026-02-16T09:10:00Z"/>
-          <w:rFonts w:asciiTheme="majorBidi" w:hAnsiTheme="majorBidi" w:cstheme="majorBidi"/>
-        </w:rPr>
-      </w:pPr>
-      <w:ins w:id="128" w:author="Martijn N" w:date="2026-02-16T10:14:00Z" w16du:dateUtc="2026-02-16T09:14:00Z">
+          <w:ins w:id="128" w:author="Martijn N" w:date="2026-02-16T10:10:00Z" w16du:dateUtc="2026-02-16T09:10:00Z"/>
+          <w:rFonts w:asciiTheme="majorBidi" w:hAnsiTheme="majorBidi" w:cstheme="majorBidi"/>
+        </w:rPr>
+      </w:pPr>
+      <w:ins w:id="129" w:author="Martijn N" w:date="2026-02-16T10:14:00Z" w16du:dateUtc="2026-02-16T09:14:00Z">
         <w:r>
           <w:rPr>
             <w:rFonts w:asciiTheme="majorBidi" w:hAnsiTheme="majorBidi" w:cstheme="majorBidi"/>
@@ -2426,11 +2423,11 @@
       <w:pPr>
         <w:spacing w:after="0"/>
         <w:rPr>
-          <w:del w:id="129" w:author="Tania Notarius" w:date="2025-03-09T16:22:00Z"/>
-          <w:rFonts w:asciiTheme="majorBidi" w:hAnsiTheme="majorBidi" w:cstheme="majorBidi"/>
-        </w:rPr>
-      </w:pPr>
-      <w:del w:id="130" w:author="Tania Notarius" w:date="2025-03-09T16:22:00Z">
+          <w:del w:id="130" w:author="Tania Notarius" w:date="2025-03-09T16:22:00Z"/>
+          <w:rFonts w:asciiTheme="majorBidi" w:hAnsiTheme="majorBidi" w:cstheme="majorBidi"/>
+        </w:rPr>
+      </w:pPr>
+      <w:del w:id="131" w:author="Tania Notarius" w:date="2025-03-09T16:22:00Z">
         <w:r>
           <w:rPr>
             <w:rFonts w:asciiTheme="majorBidi" w:hAnsiTheme="majorBidi" w:cstheme="majorBidi"/>
@@ -2455,20 +2452,20 @@
       <w:pPr>
         <w:spacing w:after="0"/>
         <w:rPr>
-          <w:del w:id="131" w:author="Tania Notarius" w:date="2025-03-09T16:22:00Z"/>
-          <w:rFonts w:asciiTheme="majorBidi" w:hAnsiTheme="majorBidi" w:cstheme="majorBidi"/>
-        </w:rPr>
-      </w:pPr>
-    </w:p>
-    <w:p>
-      <w:pPr>
-        <w:spacing w:after="0"/>
-        <w:rPr>
           <w:del w:id="132" w:author="Tania Notarius" w:date="2025-03-09T16:22:00Z"/>
           <w:rFonts w:asciiTheme="majorBidi" w:hAnsiTheme="majorBidi" w:cstheme="majorBidi"/>
         </w:rPr>
       </w:pPr>
-      <w:del w:id="133" w:author="Tania Notarius" w:date="2025-03-09T16:22:00Z">
+    </w:p>
+    <w:p>
+      <w:pPr>
+        <w:spacing w:after="0"/>
+        <w:rPr>
+          <w:del w:id="133" w:author="Tania Notarius" w:date="2025-03-09T16:22:00Z"/>
+          <w:rFonts w:asciiTheme="majorBidi" w:hAnsiTheme="majorBidi" w:cstheme="majorBidi"/>
+        </w:rPr>
+      </w:pPr>
+      <w:del w:id="134" w:author="Tania Notarius" w:date="2025-03-09T16:22:00Z">
         <w:r>
           <w:rPr>
             <w:rFonts w:asciiTheme="majorBidi" w:hAnsiTheme="majorBidi" w:cstheme="majorBidi"/>
@@ -2481,11 +2478,11 @@
       <w:pPr>
         <w:spacing w:after="0"/>
         <w:rPr>
-          <w:del w:id="134" w:author="Tania Notarius" w:date="2025-03-09T16:22:00Z"/>
-          <w:rFonts w:asciiTheme="majorBidi" w:hAnsiTheme="majorBidi" w:cstheme="majorBidi"/>
-        </w:rPr>
-      </w:pPr>
-      <w:del w:id="135" w:author="Tania Notarius" w:date="2025-03-09T16:22:00Z">
+          <w:del w:id="135" w:author="Tania Notarius" w:date="2025-03-09T16:22:00Z"/>
+          <w:rFonts w:asciiTheme="majorBidi" w:hAnsiTheme="majorBidi" w:cstheme="majorBidi"/>
+        </w:rPr>
+      </w:pPr>
+      <w:del w:id="136" w:author="Tania Notarius" w:date="2025-03-09T16:22:00Z">
         <w:r>
           <w:rPr>
             <w:rFonts w:asciiTheme="majorBidi" w:hAnsiTheme="majorBidi" w:cstheme="majorBidi"/>
@@ -2498,11 +2495,11 @@
       <w:pPr>
         <w:spacing w:after="0"/>
         <w:rPr>
-          <w:del w:id="136" w:author="Tania Notarius" w:date="2025-03-09T16:22:00Z"/>
-          <w:rFonts w:asciiTheme="majorBidi" w:hAnsiTheme="majorBidi" w:cstheme="majorBidi"/>
-        </w:rPr>
-      </w:pPr>
-      <w:del w:id="137" w:author="Tania Notarius" w:date="2025-03-09T16:22:00Z">
+          <w:del w:id="137" w:author="Tania Notarius" w:date="2025-03-09T16:22:00Z"/>
+          <w:rFonts w:asciiTheme="majorBidi" w:hAnsiTheme="majorBidi" w:cstheme="majorBidi"/>
+        </w:rPr>
+      </w:pPr>
+      <w:del w:id="138" w:author="Tania Notarius" w:date="2025-03-09T16:22:00Z">
         <w:r>
           <w:rPr>
             <w:rFonts w:asciiTheme="majorBidi" w:hAnsiTheme="majorBidi" w:cstheme="majorBidi"/>
@@ -2515,11 +2512,11 @@
       <w:pPr>
         <w:spacing w:after="0"/>
         <w:rPr>
-          <w:del w:id="138" w:author="Tania Notarius" w:date="2025-03-09T16:22:00Z"/>
-          <w:rFonts w:asciiTheme="majorBidi" w:hAnsiTheme="majorBidi" w:cstheme="majorBidi"/>
-        </w:rPr>
-      </w:pPr>
-      <w:del w:id="139" w:author="Tania Notarius" w:date="2025-03-09T16:22:00Z">
+          <w:del w:id="139" w:author="Tania Notarius" w:date="2025-03-09T16:22:00Z"/>
+          <w:rFonts w:asciiTheme="majorBidi" w:hAnsiTheme="majorBidi" w:cstheme="majorBidi"/>
+        </w:rPr>
+      </w:pPr>
+      <w:del w:id="140" w:author="Tania Notarius" w:date="2025-03-09T16:22:00Z">
         <w:r>
           <w:rPr>
             <w:rFonts w:asciiTheme="majorBidi" w:hAnsiTheme="majorBidi" w:cstheme="majorBidi"/>
@@ -2532,11 +2529,11 @@
       <w:pPr>
         <w:spacing w:after="0"/>
         <w:rPr>
-          <w:del w:id="140" w:author="Tania Notarius" w:date="2025-03-09T16:22:00Z"/>
-          <w:rFonts w:asciiTheme="majorBidi" w:hAnsiTheme="majorBidi" w:cstheme="majorBidi"/>
-        </w:rPr>
-      </w:pPr>
-      <w:del w:id="141" w:author="Tania Notarius" w:date="2025-03-09T16:22:00Z">
+          <w:del w:id="141" w:author="Tania Notarius" w:date="2025-03-09T16:22:00Z"/>
+          <w:rFonts w:asciiTheme="majorBidi" w:hAnsiTheme="majorBidi" w:cstheme="majorBidi"/>
+        </w:rPr>
+      </w:pPr>
+      <w:del w:id="142" w:author="Tania Notarius" w:date="2025-03-09T16:22:00Z">
         <w:r>
           <w:rPr>
             <w:rFonts w:asciiTheme="majorBidi" w:hAnsiTheme="majorBidi" w:cstheme="majorBidi"/>
@@ -2549,11 +2546,11 @@
       <w:pPr>
         <w:spacing w:after="0"/>
         <w:rPr>
-          <w:del w:id="142" w:author="Tania Notarius" w:date="2025-03-09T16:22:00Z"/>
-          <w:rFonts w:asciiTheme="majorBidi" w:hAnsiTheme="majorBidi" w:cstheme="majorBidi"/>
-        </w:rPr>
-      </w:pPr>
-      <w:del w:id="143" w:author="Tania Notarius" w:date="2025-03-09T16:22:00Z">
+          <w:del w:id="143" w:author="Tania Notarius" w:date="2025-03-09T16:22:00Z"/>
+          <w:rFonts w:asciiTheme="majorBidi" w:hAnsiTheme="majorBidi" w:cstheme="majorBidi"/>
+        </w:rPr>
+      </w:pPr>
+      <w:del w:id="144" w:author="Tania Notarius" w:date="2025-03-09T16:22:00Z">
         <w:r>
           <w:rPr>
             <w:rFonts w:asciiTheme="majorBidi" w:hAnsiTheme="majorBidi" w:cstheme="majorBidi"/>
@@ -2566,11 +2563,11 @@
       <w:pPr>
         <w:spacing w:after="0"/>
         <w:rPr>
-          <w:del w:id="144" w:author="Tania Notarius" w:date="2025-03-09T16:22:00Z"/>
-          <w:rFonts w:asciiTheme="majorBidi" w:hAnsiTheme="majorBidi" w:cstheme="majorBidi"/>
-        </w:rPr>
-      </w:pPr>
-      <w:del w:id="145" w:author="Tania Notarius" w:date="2025-03-09T16:22:00Z">
+          <w:del w:id="145" w:author="Tania Notarius" w:date="2025-03-09T16:22:00Z"/>
+          <w:rFonts w:asciiTheme="majorBidi" w:hAnsiTheme="majorBidi" w:cstheme="majorBidi"/>
+        </w:rPr>
+      </w:pPr>
+      <w:del w:id="146" w:author="Tania Notarius" w:date="2025-03-09T16:22:00Z">
         <w:r>
           <w:rPr>
             <w:rFonts w:asciiTheme="majorBidi" w:hAnsiTheme="majorBidi" w:cstheme="majorBidi"/>
@@ -3069,7 +3066,7 @@
       <w:pPr>
         <w:spacing w:after="0"/>
         <w:rPr>
-          <w:ins w:id="146" w:author="Tania Notarius" w:date="2025-05-12T08:59:00Z"/>
+          <w:ins w:id="147" w:author="Tania Notarius" w:date="2025-05-12T08:59:00Z"/>
           <w:rFonts w:asciiTheme="majorBidi" w:hAnsiTheme="majorBidi" w:cstheme="majorBidi"/>
         </w:rPr>
       </w:pPr>
@@ -3102,7 +3099,7 @@
       <w:pPr>
         <w:spacing w:after="0"/>
         <w:rPr>
-          <w:del w:id="147" w:author="Tania Notarius" w:date="2025-05-12T08:59:00Z"/>
+          <w:del w:id="148" w:author="Tania Notarius" w:date="2025-05-12T08:59:00Z"/>
           <w:rFonts w:asciiTheme="majorBidi" w:hAnsiTheme="majorBidi" w:cstheme="majorBidi"/>
         </w:rPr>
       </w:pPr>
@@ -3611,14 +3608,14 @@
         <w:tab/>
         <w:t xml:space="preserve">1c qtl[n or </w:t>
       </w:r>
-      <w:commentRangeStart w:id="148"/>
+      <w:commentRangeStart w:id="149"/>
       <w:r>
         <w:rPr>
           <w:rFonts w:ascii="Courier New" w:hAnsi="Courier New" w:cs="Courier New"/>
         </w:rPr>
         <w:t>qtl[*</w:t>
       </w:r>
-      <w:commentRangeEnd w:id="148"/>
+      <w:commentRangeEnd w:id="149"/>
       <w:r>
         <w:rPr>
           <w:rStyle w:val="CommentReference"/>
@@ -3626,7 +3623,7 @@
           <w:sz w:val="22"/>
           <w:szCs w:val="22"/>
         </w:rPr>
-        <w:commentReference w:id="148"/>
+        <w:commentReference w:id="149"/>
       </w:r>
       <w:r>
         <w:rPr>
@@ -3720,18 +3717,6 @@
     <w:p>
       <w:pPr>
         <w:spacing w:after="0"/>
-        <w:rPr>
-          <w:rFonts w:ascii="Courier New" w:hAnsi="Courier New" w:cs="Courier New"/>
-          <w:lang w:val="en-ZA"/>
-          <w:rPrChange w:id="149" w:author="Tania Notarius" w:date="2025-06-23T14:22:00Z">
-            <w:rPr>
-              <w:rFonts w:ascii="Courier New" w:hAnsi="Courier New" w:cs="Courier New"/>
-              <w:lang w:val="de-DE"/>
-            </w:rPr>
-          </w:rPrChange>
-        </w:rPr>
-      </w:pPr>
-      <w:r>
         <w:rPr>
           <w:rFonts w:ascii="Courier New" w:hAnsi="Courier New" w:cs="Courier New"/>
           <w:lang w:val="en-ZA"/>
@@ -3742,8 +3727,7 @@
             </w:rPr>
           </w:rPrChange>
         </w:rPr>
-        <w:t>3m !y!qtl[</w:t>
-      </w:r>
+      </w:pPr>
       <w:r>
         <w:rPr>
           <w:rFonts w:ascii="Courier New" w:hAnsi="Courier New" w:cs="Courier New"/>
@@ -3755,7 +3739,7 @@
             </w:rPr>
           </w:rPrChange>
         </w:rPr>
-        <w:tab/>
+        <w:t>3m !y!qtl[</w:t>
       </w:r>
       <w:r>
         <w:rPr>
@@ -3794,7 +3778,7 @@
             </w:rPr>
           </w:rPrChange>
         </w:rPr>
-        <w:t>3m !t!qtl[</w:t>
+        <w:tab/>
       </w:r>
       <w:r>
         <w:rPr>
@@ -3807,7 +3791,7 @@
             </w:rPr>
           </w:rPrChange>
         </w:rPr>
-        <w:t>:w</w:t>
+        <w:t>3m !t!qtl[</w:t>
       </w:r>
       <w:r>
         <w:rPr>
@@ -3820,6 +3804,19 @@
             </w:rPr>
           </w:rPrChange>
         </w:rPr>
+        <w:t>:w</w:t>
+      </w:r>
+      <w:r>
+        <w:rPr>
+          <w:rFonts w:ascii="Courier New" w:hAnsi="Courier New" w:cs="Courier New"/>
+          <w:lang w:val="en-ZA"/>
+          <w:rPrChange w:id="157" w:author="Tania Notarius" w:date="2025-06-23T14:22:00Z">
+            <w:rPr>
+              <w:rFonts w:ascii="Courier New" w:hAnsi="Courier New" w:cs="Courier New"/>
+              <w:lang w:val="de-DE"/>
+            </w:rPr>
+          </w:rPrChange>
+        </w:rPr>
         <w:tab/>
         <w:t>3m !y=!qtl[ or !t!qtl[</w:t>
       </w:r>
@@ -4291,7 +4288,7 @@
       <w:pPr>
         <w:spacing w:after="0"/>
         <w:rPr>
-          <w:ins w:id="157" w:author="Tania Notarius" w:date="2025-05-19T10:22:00Z"/>
+          <w:ins w:id="158" w:author="Tania Notarius" w:date="2025-05-19T10:22:00Z"/>
           <w:rFonts w:asciiTheme="majorBidi" w:hAnsiTheme="majorBidi" w:cstheme="majorBidi"/>
         </w:rPr>
       </w:pPr>
@@ -4345,20 +4342,20 @@
       <w:pPr>
         <w:spacing w:after="0"/>
         <w:rPr>
-          <w:ins w:id="158" w:author="Tania Notarius" w:date="2025-05-19T10:22:00Z"/>
-          <w:rFonts w:asciiTheme="majorBidi" w:hAnsiTheme="majorBidi" w:cstheme="majorBidi"/>
-        </w:rPr>
-      </w:pPr>
-    </w:p>
-    <w:p>
-      <w:pPr>
-        <w:spacing w:after="0"/>
-        <w:rPr>
           <w:ins w:id="159" w:author="Tania Notarius" w:date="2025-05-19T10:22:00Z"/>
           <w:rFonts w:asciiTheme="majorBidi" w:hAnsiTheme="majorBidi" w:cstheme="majorBidi"/>
         </w:rPr>
       </w:pPr>
-      <w:ins w:id="160" w:author="Tania Notarius" w:date="2025-05-19T10:22:00Z">
+    </w:p>
+    <w:p>
+      <w:pPr>
+        <w:spacing w:after="0"/>
+        <w:rPr>
+          <w:ins w:id="160" w:author="Tania Notarius" w:date="2025-05-19T10:22:00Z"/>
+          <w:rFonts w:asciiTheme="majorBidi" w:hAnsiTheme="majorBidi" w:cstheme="majorBidi"/>
+        </w:rPr>
+      </w:pPr>
+      <w:ins w:id="161" w:author="Tania Notarius" w:date="2025-05-19T10:22:00Z">
         <w:r>
           <w:rPr>
             <w:rFonts w:asciiTheme="majorBidi" w:hAnsiTheme="majorBidi" w:cstheme="majorBidi"/>
@@ -4375,20 +4372,20 @@
       <w:pPr>
         <w:spacing w:after="0"/>
         <w:rPr>
-          <w:ins w:id="161" w:author="Tania Notarius" w:date="2025-05-19T10:22:00Z"/>
-          <w:rFonts w:asciiTheme="majorBidi" w:hAnsiTheme="majorBidi" w:cstheme="majorBidi"/>
-        </w:rPr>
-      </w:pPr>
-    </w:p>
-    <w:p>
-      <w:pPr>
-        <w:spacing w:after="0"/>
-        <w:rPr>
           <w:ins w:id="162" w:author="Tania Notarius" w:date="2025-05-19T10:22:00Z"/>
           <w:rFonts w:asciiTheme="majorBidi" w:hAnsiTheme="majorBidi" w:cstheme="majorBidi"/>
         </w:rPr>
       </w:pPr>
-      <w:ins w:id="163" w:author="Tania Notarius" w:date="2025-05-19T10:22:00Z">
+    </w:p>
+    <w:p>
+      <w:pPr>
+        <w:spacing w:after="0"/>
+        <w:rPr>
+          <w:ins w:id="163" w:author="Tania Notarius" w:date="2025-05-19T10:22:00Z"/>
+          <w:rFonts w:asciiTheme="majorBidi" w:hAnsiTheme="majorBidi" w:cstheme="majorBidi"/>
+        </w:rPr>
+      </w:pPr>
+      <w:ins w:id="164" w:author="Tania Notarius" w:date="2025-05-19T10:22:00Z">
         <w:r>
           <w:rPr>
             <w:rFonts w:asciiTheme="majorBidi" w:hAnsiTheme="majorBidi" w:cstheme="majorBidi"/>
@@ -4396,7 +4393,7 @@
           <w:t xml:space="preserve">Sometimes we could not disambiguate the consonantal </w:t>
         </w:r>
       </w:ins>
-      <w:ins w:id="164" w:author="Tania Notarius" w:date="2025-05-19T10:23:00Z">
+      <w:ins w:id="165" w:author="Tania Notarius" w:date="2025-05-19T10:23:00Z">
         <w:r>
           <w:rPr>
             <w:rFonts w:asciiTheme="majorBidi" w:hAnsiTheme="majorBidi" w:cstheme="majorBidi"/>
@@ -4404,7 +4401,7 @@
           <w:t xml:space="preserve">spelling </w:t>
         </w:r>
       </w:ins>
-      <w:ins w:id="165" w:author="Tania Notarius" w:date="2025-05-19T10:22:00Z">
+      <w:ins w:id="166" w:author="Tania Notarius" w:date="2025-05-19T10:22:00Z">
         <w:r>
           <w:rPr>
             <w:rFonts w:asciiTheme="majorBidi" w:hAnsiTheme="majorBidi" w:cstheme="majorBidi"/>
@@ -4412,7 +4409,7 @@
           <w:t>even on th</w:t>
         </w:r>
       </w:ins>
-      <w:ins w:id="166" w:author="Tania Notarius" w:date="2025-05-19T10:23:00Z">
+      <w:ins w:id="167" w:author="Tania Notarius" w:date="2025-05-19T10:23:00Z">
         <w:r>
           <w:rPr>
             <w:rFonts w:asciiTheme="majorBidi" w:hAnsiTheme="majorBidi" w:cstheme="majorBidi"/>
@@ -4420,7 +4417,7 @@
           <w:t>e level of lexemes</w:t>
         </w:r>
       </w:ins>
-      <w:ins w:id="167" w:author="Tania Notarius" w:date="2025-05-19T10:28:00Z">
+      <w:ins w:id="168" w:author="Tania Notarius" w:date="2025-05-19T10:28:00Z">
         <w:r>
           <w:rPr>
             <w:rFonts w:asciiTheme="majorBidi" w:hAnsiTheme="majorBidi" w:cstheme="majorBidi"/>
@@ -4428,7 +4425,7 @@
           <w:t xml:space="preserve"> or to give preference to one of the interpretations. In such cases both readings are pre</w:t>
         </w:r>
       </w:ins>
-      <w:ins w:id="168" w:author="Tania Notarius" w:date="2025-05-19T10:29:00Z">
+      <w:ins w:id="169" w:author="Tania Notarius" w:date="2025-05-19T10:29:00Z">
         <w:r>
           <w:rPr>
             <w:rFonts w:asciiTheme="majorBidi" w:hAnsiTheme="majorBidi" w:cstheme="majorBidi"/>
@@ -4436,7 +4433,7 @@
           <w:t>served</w:t>
         </w:r>
       </w:ins>
-      <w:ins w:id="169" w:author="Tania Notarius" w:date="2025-05-19T10:30:00Z">
+      <w:ins w:id="170" w:author="Tania Notarius" w:date="2025-05-19T10:30:00Z">
         <w:r>
           <w:rPr>
             <w:rFonts w:asciiTheme="majorBidi" w:hAnsiTheme="majorBidi" w:cstheme="majorBidi"/>
@@ -4444,7 +4441,7 @@
           <w:t>, 9878-9880</w:t>
         </w:r>
       </w:ins>
-      <w:ins w:id="170" w:author="Tania Notarius" w:date="2025-05-19T10:29:00Z">
+      <w:ins w:id="171" w:author="Tania Notarius" w:date="2025-05-19T10:29:00Z">
         <w:r>
           <w:rPr>
             <w:rFonts w:asciiTheme="majorBidi" w:hAnsiTheme="majorBidi" w:cstheme="majorBidi"/>
@@ -4457,11 +4454,11 @@
       <w:pPr>
         <w:spacing w:after="0"/>
         <w:rPr>
-          <w:ins w:id="171" w:author="Tania Notarius" w:date="2025-05-19T10:22:00Z"/>
-          <w:rFonts w:asciiTheme="majorBidi" w:hAnsiTheme="majorBidi" w:cstheme="majorBidi"/>
-        </w:rPr>
-      </w:pPr>
-      <w:ins w:id="172" w:author="Tania Notarius" w:date="2025-05-19T10:22:00Z">
+          <w:ins w:id="172" w:author="Tania Notarius" w:date="2025-05-19T10:22:00Z"/>
+          <w:rFonts w:asciiTheme="majorBidi" w:hAnsiTheme="majorBidi" w:cstheme="majorBidi"/>
+        </w:rPr>
+      </w:pPr>
+      <w:ins w:id="173" w:author="Tania Notarius" w:date="2025-05-19T10:22:00Z">
         <w:r>
           <w:rPr>
             <w:rFonts w:asciiTheme="majorBidi" w:hAnsiTheme="majorBidi" w:cstheme="majorBidi"/>
@@ -4476,7 +4473,7 @@
           <w:t>!!ḥš(I)[/+k # with Smith Pitard, or !!ḥšk[</w:t>
         </w:r>
       </w:ins>
-      <w:ins w:id="173" w:author="Tania Notarius" w:date="2025-05-19T10:28:00Z">
+      <w:ins w:id="174" w:author="Tania Notarius" w:date="2025-05-19T10:28:00Z">
         <w:r>
           <w:rPr>
             <w:rFonts w:asciiTheme="majorBidi" w:hAnsiTheme="majorBidi" w:cstheme="majorBidi"/>
@@ -4489,11 +4486,11 @@
       <w:pPr>
         <w:spacing w:after="0"/>
         <w:rPr>
-          <w:ins w:id="174" w:author="Tania Notarius" w:date="2025-05-19T10:22:00Z"/>
-          <w:rFonts w:asciiTheme="majorBidi" w:hAnsiTheme="majorBidi" w:cstheme="majorBidi"/>
-        </w:rPr>
-      </w:pPr>
-      <w:ins w:id="175" w:author="Tania Notarius" w:date="2025-05-19T10:22:00Z">
+          <w:ins w:id="175" w:author="Tania Notarius" w:date="2025-05-19T10:22:00Z"/>
+          <w:rFonts w:asciiTheme="majorBidi" w:hAnsiTheme="majorBidi" w:cstheme="majorBidi"/>
+        </w:rPr>
+      </w:pPr>
+      <w:ins w:id="176" w:author="Tania Notarius" w:date="2025-05-19T10:22:00Z">
         <w:r>
           <w:rPr>
             <w:rFonts w:asciiTheme="majorBidi" w:hAnsiTheme="majorBidi" w:cstheme="majorBidi"/>
@@ -4508,7 +4505,7 @@
           <w:t>!!ˤṣ[/+k # with Smith Pitard, or ˤṣ/+k</w:t>
         </w:r>
       </w:ins>
-      <w:ins w:id="176" w:author="Tania Notarius" w:date="2025-05-19T10:29:00Z">
+      <w:ins w:id="177" w:author="Tania Notarius" w:date="2025-05-19T10:29:00Z">
         <w:r>
           <w:rPr>
             <w:rFonts w:asciiTheme="majorBidi" w:hAnsiTheme="majorBidi" w:cstheme="majorBidi"/>
@@ -4524,7 +4521,7 @@
           <w:rFonts w:asciiTheme="majorBidi" w:hAnsiTheme="majorBidi" w:cstheme="majorBidi"/>
         </w:rPr>
       </w:pPr>
-      <w:ins w:id="177" w:author="Tania Notarius" w:date="2025-05-19T10:22:00Z">
+      <w:ins w:id="178" w:author="Tania Notarius" w:date="2025-05-19T10:22:00Z">
         <w:r>
           <w:rPr>
             <w:rFonts w:asciiTheme="majorBidi" w:hAnsiTheme="majorBidi" w:cstheme="majorBidi"/>
@@ -4539,7 +4536,7 @@
           <w:t>!!ˤbṣ[/+k # with Smith Pitard, or ˤbṣ/+k</w:t>
         </w:r>
       </w:ins>
-      <w:ins w:id="178" w:author="Tania Notarius" w:date="2025-05-19T10:29:00Z">
+      <w:ins w:id="179" w:author="Tania Notarius" w:date="2025-05-19T10:29:00Z">
         <w:r>
           <w:rPr>
             <w:rFonts w:asciiTheme="majorBidi" w:hAnsiTheme="majorBidi" w:cstheme="majorBidi"/>
@@ -4676,7 +4673,7 @@
       </w:r>
     </w:p>
   </w:comment>
-  <w:comment w:id="148" w:author="Tania Notarius" w:date="2025-01-13T15:05:00Z" w:initials="TN">
+  <w:comment w:id="149" w:author="Tania Notarius" w:date="2025-01-13T15:05:00Z" w:initials="TN">
     <w:p>
       <w:pPr>
         <w:pStyle w:val="CommentText"/>

</xml_diff>